<commit_message>
DevOps-Bootcamp-Day3: Fixed Typo Issue
Fixed Typo Issue
</commit_message>
<xml_diff>
--- a/1208901_BiswarupNandi_Day3_Assignment.docx
+++ b/1208901_BiswarupNandi_Day3_Assignment.docx
@@ -602,7 +602,19 @@
           <w:lang w:val="en-US"/>
         </w:rPr>
         <w:lastRenderedPageBreak/>
-        <w:t>Run the image suing port mapping (8080:80) using docker run command</w:t>
+        <w:t>Run the image u</w:t>
+      </w:r>
+      <w:r>
+        <w:rPr>
+          <w:lang w:val="en-US"/>
+        </w:rPr>
+        <w:t>s</w:t>
+      </w:r>
+      <w:r>
+        <w:rPr>
+          <w:lang w:val="en-US"/>
+        </w:rPr>
+        <w:t>ing port mapping (8080:80) using docker run command</w:t>
       </w:r>
     </w:p>
     <w:p>

</xml_diff>